<commit_message>
Subo los pdf's del Informe-Completo.docx y 3- Diseño [FINAL].docx y actualizo esos archivos xq tenian un par de errores
</commit_message>
<xml_diff>
--- a/Informes/TP Anual 1/3- Diseño/3- Diseño [FINAL].docx
+++ b/Informes/TP Anual 1/3- Diseño/3- Diseño [FINAL].docx
@@ -18,7 +18,7 @@
               <w:txbxContent>
                 <w:p>
                   <w:pPr>
-                    <w:pStyle w:val="Title"/>
+                    <w:pStyle w:val="Ttulo"/>
                     <w:pBdr>
                       <w:bottom w:val="none" w:sz="0" w:space="0" w:color="auto"/>
                     </w:pBdr>
@@ -34,7 +34,7 @@
                 </w:p>
                 <w:p>
                   <w:pPr>
-                    <w:pStyle w:val="Title"/>
+                    <w:pStyle w:val="Ttulo"/>
                     <w:pBdr>
                       <w:bottom w:val="none" w:sz="0" w:space="0" w:color="auto"/>
                     </w:pBdr>
@@ -50,7 +50,7 @@
                 </w:p>
                 <w:p>
                   <w:pPr>
-                    <w:pStyle w:val="Title"/>
+                    <w:pStyle w:val="Ttulo"/>
                     <w:pBdr>
                       <w:bottom w:val="none" w:sz="0" w:space="0" w:color="auto"/>
                     </w:pBdr>
@@ -66,7 +66,7 @@
                 </w:p>
                 <w:p>
                   <w:pPr>
-                    <w:pStyle w:val="Title"/>
+                    <w:pStyle w:val="Ttulo"/>
                     <w:pBdr>
                       <w:bottom w:val="none" w:sz="0" w:space="0" w:color="auto"/>
                     </w:pBdr>
@@ -153,7 +153,7 @@
                       <w:color w:val="FFFFFF"/>
                       <w:sz w:val="21"/>
                       <w:szCs w:val="21"/>
-                      <w:lang w:val="es-ES"/>
+                      <w:lang w:val="es-AR" w:eastAsia="es-AR"/>
                     </w:rPr>
                     <w:drawing>
                       <wp:inline distT="0" distB="0" distL="0" distR="0">
@@ -309,16 +309,7 @@
                       <w:szCs w:val="21"/>
                       <w:lang w:val="en-US"/>
                     </w:rPr>
-                    <w:t>OCAÑA, Pablo</w:t>
-                  </w:r>
-                  <w:r>
-                    <w:rPr>
-                      <w:color w:val="FFFFFF"/>
-                      <w:sz w:val="21"/>
-                      <w:szCs w:val="21"/>
-                      <w:lang w:val="en-US"/>
-                    </w:rPr>
-                    <w:t xml:space="preserve"> (30.356)</w:t>
+                    <w:t>OCAÑA, Pablo (30.356)</w:t>
                   </w:r>
                 </w:p>
               </w:txbxContent>
@@ -339,7 +330,7 @@
               <w:txbxContent>
                 <w:p>
                   <w:pPr>
-                    <w:pStyle w:val="Subtitle"/>
+                    <w:pStyle w:val="Subttulo"/>
                     <w:jc w:val="center"/>
                     <w:rPr>
                       <w:color w:val="FFFFFF"/>
@@ -349,7 +340,7 @@
                 </w:p>
                 <w:p>
                   <w:pPr>
-                    <w:pStyle w:val="Subtitle"/>
+                    <w:pStyle w:val="Subttulo"/>
                     <w:jc w:val="center"/>
                     <w:rPr>
                       <w:color w:val="FFFFFF"/>
@@ -359,7 +350,7 @@
                 </w:p>
                 <w:p>
                   <w:pPr>
-                    <w:pStyle w:val="Subtitle"/>
+                    <w:pStyle w:val="Subttulo"/>
                     <w:jc w:val="center"/>
                     <w:rPr>
                       <w:color w:val="FFFFFF"/>
@@ -377,7 +368,7 @@
                     <w:rPr>
                       <w:noProof/>
                       <w:color w:val="FFFFFF"/>
-                      <w:lang w:val="es-ES" w:eastAsia="es-ES"/>
+                      <w:lang w:val="es-AR" w:eastAsia="es-AR"/>
                     </w:rPr>
                     <w:drawing>
                       <wp:inline distT="0" distB="0" distL="0" distR="0">
@@ -462,7 +453,7 @@
     </w:p>
     <w:p>
       <w:pPr>
-        <w:pStyle w:val="TOCHeading"/>
+        <w:pStyle w:val="TtulodeTDC"/>
       </w:pPr>
       <w:r>
         <w:lastRenderedPageBreak/>
@@ -471,18 +462,16 @@
     </w:p>
     <w:p>
       <w:pPr>
-        <w:pStyle w:val="TOC1"/>
+        <w:pStyle w:val="TDC1"/>
         <w:tabs>
           <w:tab w:val="right" w:leader="dot" w:pos="8495"/>
         </w:tabs>
         <w:spacing w:line="276" w:lineRule="auto"/>
       </w:pPr>
     </w:p>
-    <w:bookmarkStart w:id="0" w:name="_GoBack"/>
-    <w:bookmarkEnd w:id="0"/>
-    <w:p>
-      <w:pPr>
-        <w:pStyle w:val="TOC1"/>
+    <w:p>
+      <w:pPr>
+        <w:pStyle w:val="TDC1"/>
         <w:tabs>
           <w:tab w:val="right" w:leader="dot" w:pos="8495"/>
         </w:tabs>
@@ -506,7 +495,7 @@
       <w:hyperlink w:anchor="_Toc295815047" w:history="1">
         <w:r>
           <w:rPr>
-            <w:rStyle w:val="Hyperlink"/>
+            <w:rStyle w:val="Hipervnculo"/>
             <w:noProof/>
           </w:rPr>
           <w:t>Objetivos y Alcances definitivos del nuevo sistema</w:t>
@@ -563,7 +552,7 @@
     </w:p>
     <w:p>
       <w:pPr>
-        <w:pStyle w:val="TOC1"/>
+        <w:pStyle w:val="TDC1"/>
         <w:tabs>
           <w:tab w:val="right" w:leader="dot" w:pos="8495"/>
         </w:tabs>
@@ -578,7 +567,7 @@
       <w:hyperlink w:anchor="_Toc295815048" w:history="1">
         <w:r>
           <w:rPr>
-            <w:rStyle w:val="Hyperlink"/>
+            <w:rStyle w:val="Hipervnculo"/>
             <w:noProof/>
           </w:rPr>
           <w:t>Salidas del Sistema</w:t>
@@ -635,7 +624,7 @@
     </w:p>
     <w:p>
       <w:pPr>
-        <w:pStyle w:val="TOC1"/>
+        <w:pStyle w:val="TDC1"/>
         <w:tabs>
           <w:tab w:val="right" w:leader="dot" w:pos="8495"/>
         </w:tabs>
@@ -650,7 +639,7 @@
       <w:hyperlink w:anchor="_Toc295815049" w:history="1">
         <w:r>
           <w:rPr>
-            <w:rStyle w:val="Hyperlink"/>
+            <w:rStyle w:val="Hipervnculo"/>
             <w:noProof/>
           </w:rPr>
           <w:t>Modelo Funcional</w:t>
@@ -707,7 +696,7 @@
     </w:p>
     <w:p>
       <w:pPr>
-        <w:pStyle w:val="TOC2"/>
+        <w:pStyle w:val="TDC2"/>
         <w:tabs>
           <w:tab w:val="right" w:leader="dot" w:pos="8495"/>
         </w:tabs>
@@ -722,7 +711,7 @@
       <w:hyperlink w:anchor="_Toc295815050" w:history="1">
         <w:r>
           <w:rPr>
-            <w:rStyle w:val="Hyperlink"/>
+            <w:rStyle w:val="Hipervnculo"/>
             <w:noProof/>
           </w:rPr>
           <w:t>Lista de Actores del Sistema</w:t>
@@ -779,7 +768,7 @@
     </w:p>
     <w:p>
       <w:pPr>
-        <w:pStyle w:val="TOC2"/>
+        <w:pStyle w:val="TDC2"/>
         <w:tabs>
           <w:tab w:val="right" w:leader="dot" w:pos="8495"/>
         </w:tabs>
@@ -794,7 +783,7 @@
       <w:hyperlink w:anchor="_Toc295815051" w:history="1">
         <w:r>
           <w:rPr>
-            <w:rStyle w:val="Hyperlink"/>
+            <w:rStyle w:val="Hipervnculo"/>
             <w:noProof/>
           </w:rPr>
           <w:t>Lista de Casos de Uso</w:t>
@@ -851,7 +840,7 @@
     </w:p>
     <w:p>
       <w:pPr>
-        <w:pStyle w:val="TOC2"/>
+        <w:pStyle w:val="TDC2"/>
         <w:tabs>
           <w:tab w:val="right" w:leader="dot" w:pos="8495"/>
         </w:tabs>
@@ -866,7 +855,7 @@
       <w:hyperlink w:anchor="_Toc295815052" w:history="1">
         <w:r>
           <w:rPr>
-            <w:rStyle w:val="Hyperlink"/>
+            <w:rStyle w:val="Hipervnculo"/>
             <w:noProof/>
           </w:rPr>
           <w:t>Diagrama de Casos de Uso</w:t>
@@ -923,7 +912,7 @@
     </w:p>
     <w:p>
       <w:pPr>
-        <w:pStyle w:val="TOC2"/>
+        <w:pStyle w:val="TDC2"/>
         <w:tabs>
           <w:tab w:val="right" w:leader="dot" w:pos="8495"/>
         </w:tabs>
@@ -938,7 +927,7 @@
       <w:hyperlink w:anchor="_Toc295815053" w:history="1">
         <w:r>
           <w:rPr>
-            <w:rStyle w:val="Hyperlink"/>
+            <w:rStyle w:val="Hipervnculo"/>
             <w:noProof/>
           </w:rPr>
           <w:t>Descripciones de casos de uso</w:t>
@@ -995,7 +984,7 @@
     </w:p>
     <w:p>
       <w:pPr>
-        <w:pStyle w:val="TOC2"/>
+        <w:pStyle w:val="TDC2"/>
         <w:tabs>
           <w:tab w:val="right" w:leader="dot" w:pos="8495"/>
         </w:tabs>
@@ -1010,7 +999,7 @@
       <w:hyperlink w:anchor="_Toc295815054" w:history="1">
         <w:r>
           <w:rPr>
-            <w:rStyle w:val="Hyperlink"/>
+            <w:rStyle w:val="Hipervnculo"/>
             <w:noProof/>
           </w:rPr>
           <w:t>Diagrama de Flujo</w:t>
@@ -1067,7 +1056,7 @@
     </w:p>
     <w:p>
       <w:pPr>
-        <w:pStyle w:val="TOC2"/>
+        <w:pStyle w:val="TDC2"/>
         <w:tabs>
           <w:tab w:val="right" w:leader="dot" w:pos="8495"/>
         </w:tabs>
@@ -1082,7 +1071,7 @@
       <w:hyperlink w:anchor="_Toc295815055" w:history="1">
         <w:r>
           <w:rPr>
-            <w:rStyle w:val="Hyperlink"/>
+            <w:rStyle w:val="Hipervnculo"/>
             <w:noProof/>
           </w:rPr>
           <w:t>Diagrama de Bloques</w:t>
@@ -1139,7 +1128,7 @@
     </w:p>
     <w:p>
       <w:pPr>
-        <w:pStyle w:val="TOC2"/>
+        <w:pStyle w:val="TDC2"/>
         <w:tabs>
           <w:tab w:val="right" w:leader="dot" w:pos="8495"/>
         </w:tabs>
@@ -1154,7 +1143,7 @@
       <w:hyperlink w:anchor="_Toc295815056" w:history="1">
         <w:r>
           <w:rPr>
-            <w:rStyle w:val="Hyperlink"/>
+            <w:rStyle w:val="Hipervnculo"/>
             <w:noProof/>
           </w:rPr>
           <w:t>Modelo de datos</w:t>
@@ -1211,7 +1200,7 @@
     </w:p>
     <w:p>
       <w:pPr>
-        <w:pStyle w:val="TOC1"/>
+        <w:pStyle w:val="TDC1"/>
         <w:tabs>
           <w:tab w:val="right" w:leader="dot" w:pos="8495"/>
         </w:tabs>
@@ -1226,7 +1215,7 @@
       <w:hyperlink w:anchor="_Toc295815057" w:history="1">
         <w:r>
           <w:rPr>
-            <w:rStyle w:val="Hyperlink"/>
+            <w:rStyle w:val="Hipervnculo"/>
             <w:noProof/>
           </w:rPr>
           <w:t>Planificación de pruebas de integración y seguridad</w:t>
@@ -1283,7 +1272,7 @@
     </w:p>
     <w:p>
       <w:pPr>
-        <w:pStyle w:val="TOC2"/>
+        <w:pStyle w:val="TDC2"/>
         <w:tabs>
           <w:tab w:val="right" w:leader="dot" w:pos="8495"/>
         </w:tabs>
@@ -1298,7 +1287,7 @@
       <w:hyperlink w:anchor="_Toc295815058" w:history="1">
         <w:r>
           <w:rPr>
-            <w:rStyle w:val="Hyperlink"/>
+            <w:rStyle w:val="Hipervnculo"/>
             <w:noProof/>
           </w:rPr>
           <w:t>Pruebas de seguridad</w:t>
@@ -1355,7 +1344,7 @@
     </w:p>
     <w:p>
       <w:pPr>
-        <w:pStyle w:val="TOC2"/>
+        <w:pStyle w:val="TDC2"/>
         <w:tabs>
           <w:tab w:val="right" w:leader="dot" w:pos="8495"/>
         </w:tabs>
@@ -1370,7 +1359,7 @@
       <w:hyperlink w:anchor="_Toc295815059" w:history="1">
         <w:r>
           <w:rPr>
-            <w:rStyle w:val="Hyperlink"/>
+            <w:rStyle w:val="Hipervnculo"/>
             <w:noProof/>
           </w:rPr>
           <w:t>Pruebas de integración</w:t>
@@ -1427,7 +1416,7 @@
     </w:p>
     <w:p>
       <w:pPr>
-        <w:pStyle w:val="TOC1"/>
+        <w:pStyle w:val="TDC1"/>
         <w:tabs>
           <w:tab w:val="right" w:leader="dot" w:pos="8495"/>
         </w:tabs>
@@ -1442,7 +1431,7 @@
       <w:hyperlink w:anchor="_Toc295815060" w:history="1">
         <w:r>
           <w:rPr>
-            <w:rStyle w:val="Hyperlink"/>
+            <w:rStyle w:val="Hipervnculo"/>
             <w:noProof/>
           </w:rPr>
           <w:t>Inicio de la programación</w:t>
@@ -1512,17 +1501,17 @@
     </w:p>
     <w:p>
       <w:pPr>
-        <w:pStyle w:val="Heading1"/>
+        <w:pStyle w:val="Ttulo1"/>
       </w:pPr>
       <w:r>
         <w:br w:type="page"/>
       </w:r>
-      <w:bookmarkStart w:id="1" w:name="_Toc295815047"/>
+      <w:bookmarkStart w:id="0" w:name="_Toc295815047"/>
       <w:r>
         <w:lastRenderedPageBreak/>
         <w:t>Objetivos y Alcances definitivos del nuevo sistema</w:t>
       </w:r>
-      <w:bookmarkEnd w:id="1"/>
+      <w:bookmarkEnd w:id="0"/>
     </w:p>
     <w:p>
       <w:pPr>
@@ -1547,7 +1536,7 @@
     </w:p>
     <w:p>
       <w:pPr>
-        <w:pStyle w:val="ListParagraph"/>
+        <w:pStyle w:val="Prrafodelista"/>
         <w:numPr>
           <w:ilvl w:val="0"/>
           <w:numId w:val="1"/>
@@ -1561,7 +1550,7 @@
     </w:p>
     <w:p>
       <w:pPr>
-        <w:pStyle w:val="ListParagraph"/>
+        <w:pStyle w:val="Prrafodelista"/>
         <w:numPr>
           <w:ilvl w:val="1"/>
           <w:numId w:val="1"/>
@@ -1575,7 +1564,7 @@
     </w:p>
     <w:p>
       <w:pPr>
-        <w:pStyle w:val="ListParagraph"/>
+        <w:pStyle w:val="Prrafodelista"/>
         <w:numPr>
           <w:ilvl w:val="1"/>
           <w:numId w:val="1"/>
@@ -1607,7 +1596,7 @@
     </w:p>
     <w:p>
       <w:pPr>
-        <w:pStyle w:val="ListParagraph"/>
+        <w:pStyle w:val="Prrafodelista"/>
         <w:numPr>
           <w:ilvl w:val="1"/>
           <w:numId w:val="1"/>
@@ -1621,7 +1610,7 @@
     </w:p>
     <w:p>
       <w:pPr>
-        <w:pStyle w:val="ListParagraph"/>
+        <w:pStyle w:val="Prrafodelista"/>
         <w:numPr>
           <w:ilvl w:val="1"/>
           <w:numId w:val="1"/>
@@ -1641,7 +1630,7 @@
     </w:p>
     <w:p>
       <w:pPr>
-        <w:pStyle w:val="ListParagraph"/>
+        <w:pStyle w:val="Prrafodelista"/>
         <w:numPr>
           <w:ilvl w:val="0"/>
           <w:numId w:val="1"/>
@@ -1655,7 +1644,7 @@
     </w:p>
     <w:p>
       <w:pPr>
-        <w:pStyle w:val="ListParagraph"/>
+        <w:pStyle w:val="Prrafodelista"/>
         <w:numPr>
           <w:ilvl w:val="1"/>
           <w:numId w:val="1"/>
@@ -1669,7 +1658,7 @@
     </w:p>
     <w:p>
       <w:pPr>
-        <w:pStyle w:val="ListParagraph"/>
+        <w:pStyle w:val="Prrafodelista"/>
         <w:numPr>
           <w:ilvl w:val="1"/>
           <w:numId w:val="1"/>
@@ -1683,7 +1672,7 @@
     </w:p>
     <w:p>
       <w:pPr>
-        <w:pStyle w:val="ListParagraph"/>
+        <w:pStyle w:val="Prrafodelista"/>
         <w:numPr>
           <w:ilvl w:val="1"/>
           <w:numId w:val="1"/>
@@ -1697,7 +1686,7 @@
     </w:p>
     <w:p>
       <w:pPr>
-        <w:pStyle w:val="ListParagraph"/>
+        <w:pStyle w:val="Prrafodelista"/>
         <w:numPr>
           <w:ilvl w:val="1"/>
           <w:numId w:val="1"/>
@@ -1711,7 +1700,7 @@
     </w:p>
     <w:p>
       <w:pPr>
-        <w:pStyle w:val="ListParagraph"/>
+        <w:pStyle w:val="Prrafodelista"/>
         <w:numPr>
           <w:ilvl w:val="1"/>
           <w:numId w:val="1"/>
@@ -1725,7 +1714,7 @@
     </w:p>
     <w:p>
       <w:pPr>
-        <w:pStyle w:val="ListParagraph"/>
+        <w:pStyle w:val="Prrafodelista"/>
         <w:numPr>
           <w:ilvl w:val="1"/>
           <w:numId w:val="1"/>
@@ -1742,7 +1731,7 @@
     </w:p>
     <w:p>
       <w:pPr>
-        <w:pStyle w:val="ListParagraph"/>
+        <w:pStyle w:val="Prrafodelista"/>
         <w:numPr>
           <w:ilvl w:val="0"/>
           <w:numId w:val="1"/>
@@ -1762,7 +1751,7 @@
     </w:p>
     <w:p>
       <w:pPr>
-        <w:pStyle w:val="ListParagraph"/>
+        <w:pStyle w:val="Prrafodelista"/>
         <w:numPr>
           <w:ilvl w:val="1"/>
           <w:numId w:val="1"/>
@@ -1776,7 +1765,7 @@
     </w:p>
     <w:p>
       <w:pPr>
-        <w:pStyle w:val="ListParagraph"/>
+        <w:pStyle w:val="Prrafodelista"/>
         <w:numPr>
           <w:ilvl w:val="1"/>
           <w:numId w:val="1"/>
@@ -1790,7 +1779,7 @@
     </w:p>
     <w:p>
       <w:pPr>
-        <w:pStyle w:val="ListParagraph"/>
+        <w:pStyle w:val="Prrafodelista"/>
         <w:numPr>
           <w:ilvl w:val="1"/>
           <w:numId w:val="1"/>
@@ -1804,7 +1793,7 @@
     </w:p>
     <w:p>
       <w:pPr>
-        <w:pStyle w:val="ListParagraph"/>
+        <w:pStyle w:val="Prrafodelista"/>
         <w:numPr>
           <w:ilvl w:val="1"/>
           <w:numId w:val="1"/>
@@ -1818,7 +1807,7 @@
     </w:p>
     <w:p>
       <w:pPr>
-        <w:pStyle w:val="ListParagraph"/>
+        <w:pStyle w:val="Prrafodelista"/>
         <w:numPr>
           <w:ilvl w:val="1"/>
           <w:numId w:val="1"/>
@@ -1832,7 +1821,7 @@
     </w:p>
     <w:p>
       <w:pPr>
-        <w:pStyle w:val="ListParagraph"/>
+        <w:pStyle w:val="Prrafodelista"/>
         <w:numPr>
           <w:ilvl w:val="0"/>
           <w:numId w:val="1"/>
@@ -1846,7 +1835,7 @@
     </w:p>
     <w:p>
       <w:pPr>
-        <w:pStyle w:val="ListParagraph"/>
+        <w:pStyle w:val="Prrafodelista"/>
         <w:numPr>
           <w:ilvl w:val="1"/>
           <w:numId w:val="1"/>
@@ -1860,7 +1849,7 @@
     </w:p>
     <w:p>
       <w:pPr>
-        <w:pStyle w:val="ListParagraph"/>
+        <w:pStyle w:val="Prrafodelista"/>
         <w:numPr>
           <w:ilvl w:val="1"/>
           <w:numId w:val="1"/>
@@ -1875,7 +1864,7 @@
     </w:p>
     <w:p>
       <w:pPr>
-        <w:pStyle w:val="ListParagraph"/>
+        <w:pStyle w:val="Prrafodelista"/>
         <w:numPr>
           <w:ilvl w:val="1"/>
           <w:numId w:val="1"/>
@@ -1889,7 +1878,7 @@
     </w:p>
     <w:p>
       <w:pPr>
-        <w:pStyle w:val="ListParagraph"/>
+        <w:pStyle w:val="Prrafodelista"/>
         <w:numPr>
           <w:ilvl w:val="0"/>
           <w:numId w:val="1"/>
@@ -1903,7 +1892,7 @@
     </w:p>
     <w:p>
       <w:pPr>
-        <w:pStyle w:val="ListParagraph"/>
+        <w:pStyle w:val="Prrafodelista"/>
         <w:numPr>
           <w:ilvl w:val="1"/>
           <w:numId w:val="1"/>
@@ -1917,7 +1906,7 @@
     </w:p>
     <w:p>
       <w:pPr>
-        <w:pStyle w:val="ListParagraph"/>
+        <w:pStyle w:val="Prrafodelista"/>
         <w:numPr>
           <w:ilvl w:val="1"/>
           <w:numId w:val="1"/>
@@ -1931,7 +1920,7 @@
     </w:p>
     <w:p>
       <w:pPr>
-        <w:pStyle w:val="ListParagraph"/>
+        <w:pStyle w:val="Prrafodelista"/>
         <w:numPr>
           <w:ilvl w:val="0"/>
           <w:numId w:val="1"/>
@@ -1945,7 +1934,7 @@
     </w:p>
     <w:p>
       <w:pPr>
-        <w:pStyle w:val="ListParagraph"/>
+        <w:pStyle w:val="Prrafodelista"/>
         <w:numPr>
           <w:ilvl w:val="1"/>
           <w:numId w:val="1"/>
@@ -1959,7 +1948,7 @@
     </w:p>
     <w:p>
       <w:pPr>
-        <w:pStyle w:val="ListParagraph"/>
+        <w:pStyle w:val="Prrafodelista"/>
         <w:numPr>
           <w:ilvl w:val="0"/>
           <w:numId w:val="1"/>
@@ -1973,7 +1962,7 @@
     </w:p>
     <w:p>
       <w:pPr>
-        <w:pStyle w:val="ListParagraph"/>
+        <w:pStyle w:val="Prrafodelista"/>
         <w:numPr>
           <w:ilvl w:val="0"/>
           <w:numId w:val="1"/>
@@ -1987,7 +1976,7 @@
     </w:p>
     <w:p>
       <w:pPr>
-        <w:pStyle w:val="ListParagraph"/>
+        <w:pStyle w:val="Prrafodelista"/>
         <w:numPr>
           <w:ilvl w:val="0"/>
           <w:numId w:val="1"/>
@@ -2001,7 +1990,7 @@
     </w:p>
     <w:p>
       <w:pPr>
-        <w:pStyle w:val="ListParagraph"/>
+        <w:pStyle w:val="Prrafodelista"/>
         <w:numPr>
           <w:ilvl w:val="0"/>
           <w:numId w:val="1"/>
@@ -2015,7 +2004,7 @@
     </w:p>
     <w:p>
       <w:pPr>
-        <w:pStyle w:val="ListParagraph"/>
+        <w:pStyle w:val="Prrafodelista"/>
         <w:numPr>
           <w:ilvl w:val="0"/>
           <w:numId w:val="1"/>
@@ -2037,7 +2026,7 @@
     </w:p>
     <w:p>
       <w:pPr>
-        <w:pStyle w:val="ListParagraph"/>
+        <w:pStyle w:val="Prrafodelista"/>
         <w:numPr>
           <w:ilvl w:val="0"/>
           <w:numId w:val="1"/>
@@ -2051,19 +2040,19 @@
     </w:p>
     <w:p>
       <w:pPr>
-        <w:pStyle w:val="Heading2"/>
+        <w:pStyle w:val="Ttulo2"/>
         <w:spacing w:line="276" w:lineRule="auto"/>
       </w:pPr>
     </w:p>
     <w:p>
       <w:pPr>
-        <w:pStyle w:val="Heading1"/>
-      </w:pPr>
-      <w:bookmarkStart w:id="2" w:name="_Toc295815048"/>
+        <w:pStyle w:val="Ttulo1"/>
+      </w:pPr>
+      <w:bookmarkStart w:id="1" w:name="_Toc295815048"/>
       <w:r>
         <w:t>Salidas del Sistema</w:t>
       </w:r>
-      <w:bookmarkEnd w:id="2"/>
+      <w:bookmarkEnd w:id="1"/>
     </w:p>
     <w:p>
       <w:pPr>
@@ -4426,7 +4415,7 @@
       <w:pPr>
         <w:ind w:left="360" w:firstLine="348"/>
       </w:pPr>
-      <w:bookmarkStart w:id="3" w:name="OLE_LINK1"/>
+      <w:bookmarkStart w:id="2" w:name="OLE_LINK1"/>
       <w:r>
         <w:t xml:space="preserve">Las salidas respecto de este módulo funcional se visualizan en una pantalla similar a la presentada en la etapa de requerimientos. La misma contiene campos que periódicamente se actualizan con los valores que van siendo </w:t>
       </w:r>
@@ -4438,7 +4427,7 @@
       <w:r>
         <w:t>. A su vez un esquema o gráfico del elemento de máquina es mostrado, junto con la posibilidad de visualizar una gráfica en tiempo real (o estática) de valores de magnitudes medidas respecto del tiempo.</w:t>
       </w:r>
-      <w:bookmarkEnd w:id="3"/>
+      <w:bookmarkEnd w:id="2"/>
     </w:p>
     <w:p>
       <w:pPr>
@@ -4524,6 +4513,9 @@
       <w:r>
         <w:t>WEB (para Jefe de Planta)</w:t>
       </w:r>
+      <w:r>
+        <w:t>.</w:t>
+      </w:r>
     </w:p>
     <w:p>
       <w:pPr>
@@ -4533,38 +4525,44 @@
         </w:numPr>
       </w:pPr>
       <w:r>
-        <w:t>Escritorio (para ambos usuarios humanos)</w:t>
+        <w:t>Escritorio (para ambos usuarios, operarios y jefe de planta</w:t>
+      </w:r>
+      <w:r>
+        <w:t>)</w:t>
+      </w:r>
+      <w:r>
+        <w:t>.</w:t>
       </w:r>
     </w:p>
     <w:p/>
     <w:p>
       <w:pPr>
-        <w:pStyle w:val="Heading1"/>
-      </w:pPr>
-      <w:bookmarkStart w:id="4" w:name="_Toc295815049"/>
+        <w:pStyle w:val="Ttulo1"/>
+      </w:pPr>
+      <w:bookmarkStart w:id="3" w:name="_Toc295815049"/>
       <w:r>
         <w:lastRenderedPageBreak/>
         <w:t>Modelo Funcional</w:t>
       </w:r>
+      <w:bookmarkEnd w:id="3"/>
+    </w:p>
+    <w:p>
+      <w:pPr>
+        <w:pStyle w:val="Ttulo2"/>
+        <w:rPr>
+          <w:sz w:val="20"/>
+        </w:rPr>
+      </w:pPr>
+    </w:p>
+    <w:p>
+      <w:pPr>
+        <w:pStyle w:val="Ttulo2"/>
+      </w:pPr>
+      <w:bookmarkStart w:id="4" w:name="_Toc295815050"/>
+      <w:r>
+        <w:t>Lista de Actores del Sistema</w:t>
+      </w:r>
       <w:bookmarkEnd w:id="4"/>
-    </w:p>
-    <w:p>
-      <w:pPr>
-        <w:pStyle w:val="Heading2"/>
-        <w:rPr>
-          <w:sz w:val="20"/>
-        </w:rPr>
-      </w:pPr>
-    </w:p>
-    <w:p>
-      <w:pPr>
-        <w:pStyle w:val="Heading2"/>
-      </w:pPr>
-      <w:bookmarkStart w:id="5" w:name="_Toc295815050"/>
-      <w:r>
-        <w:t>Lista de Actores del Sistema</w:t>
-      </w:r>
-      <w:bookmarkEnd w:id="5"/>
     </w:p>
     <w:p>
       <w:pPr>
@@ -4620,14 +4618,14 @@
     <w:p/>
     <w:p>
       <w:pPr>
-        <w:pStyle w:val="Heading2"/>
-      </w:pPr>
+        <w:pStyle w:val="Ttulo2"/>
+      </w:pPr>
+      <w:bookmarkStart w:id="5" w:name="_Toc295815051"/>
       <w:bookmarkStart w:id="6" w:name="OLE_LINK2"/>
-      <w:bookmarkStart w:id="7" w:name="_Toc295815051"/>
       <w:r>
         <w:t>Lista de Casos de Uso</w:t>
       </w:r>
-      <w:bookmarkEnd w:id="7"/>
+      <w:bookmarkEnd w:id="5"/>
     </w:p>
     <w:bookmarkEnd w:id="6"/>
     <w:p/>
@@ -4806,14 +4804,14 @@
     </w:p>
     <w:p>
       <w:pPr>
-        <w:pStyle w:val="Heading2"/>
-      </w:pPr>
-      <w:bookmarkStart w:id="8" w:name="_Toc295815052"/>
+        <w:pStyle w:val="Ttulo2"/>
+      </w:pPr>
+      <w:bookmarkStart w:id="7" w:name="_Toc295815052"/>
       <w:r>
         <w:lastRenderedPageBreak/>
         <w:t>Diagrama de Casos de Uso</w:t>
       </w:r>
-      <w:bookmarkEnd w:id="8"/>
+      <w:bookmarkEnd w:id="7"/>
     </w:p>
     <w:p>
       <w:pPr>
@@ -4822,7 +4820,7 @@
       <w:r>
         <w:rPr>
           <w:noProof/>
-          <w:lang w:val="es-ES"/>
+          <w:lang w:val="es-AR" w:eastAsia="es-AR"/>
         </w:rPr>
         <w:drawing>
           <wp:inline distT="0" distB="0" distL="0" distR="0">
@@ -4873,17 +4871,17 @@
     </w:p>
     <w:p>
       <w:pPr>
-        <w:pStyle w:val="Heading2"/>
+        <w:pStyle w:val="Ttulo2"/>
       </w:pPr>
       <w:r>
         <w:br w:type="page"/>
       </w:r>
-      <w:bookmarkStart w:id="9" w:name="_Toc295815053"/>
+      <w:bookmarkStart w:id="8" w:name="_Toc295815053"/>
       <w:r>
         <w:lastRenderedPageBreak/>
         <w:t>Descripciones de casos de uso</w:t>
       </w:r>
-      <w:bookmarkEnd w:id="9"/>
+      <w:bookmarkEnd w:id="8"/>
     </w:p>
     <w:p>
       <w:pPr>
@@ -5832,21 +5830,7 @@
               <w:rPr>
                 <w:szCs w:val="24"/>
               </w:rPr>
-              <w:t xml:space="preserve">El caso de uso al que ingresa el actor cuando se </w:t>
-            </w:r>
-            <w:proofErr w:type="spellStart"/>
-            <w:r>
-              <w:rPr>
-                <w:szCs w:val="24"/>
-              </w:rPr>
-              <w:t>loguea</w:t>
-            </w:r>
-            <w:proofErr w:type="spellEnd"/>
-            <w:r>
-              <w:rPr>
-                <w:szCs w:val="24"/>
-              </w:rPr>
-              <w:t xml:space="preserve"> es en un principio el de monitoreo de datos.</w:t>
+              <w:t>El caso de uso al que ingresa el actor cuando se loguea es en un principio el de monitoreo de datos.</w:t>
             </w:r>
           </w:p>
         </w:tc>
@@ -8333,16 +8317,6 @@
                 <w:lang w:val="es-AR"/>
               </w:rPr>
             </w:pPr>
-          </w:p>
-          <w:p>
-            <w:pPr>
-              <w:jc w:val="left"/>
-              <w:rPr>
-                <w:rFonts w:cs="Arial"/>
-                <w:szCs w:val="24"/>
-                <w:lang w:val="es-AR"/>
-              </w:rPr>
-            </w:pPr>
             <w:r>
               <w:rPr>
                 <w:rFonts w:cs="Arial"/>
@@ -8767,6 +8741,17 @@
                 <w:lang w:val="es-AR"/>
               </w:rPr>
             </w:pPr>
+          </w:p>
+          <w:p>
+            <w:pPr>
+              <w:snapToGrid w:val="0"/>
+              <w:jc w:val="left"/>
+              <w:rPr>
+                <w:rFonts w:cs="Arial"/>
+                <w:szCs w:val="24"/>
+                <w:lang w:val="es-AR"/>
+              </w:rPr>
+            </w:pPr>
             <w:r>
               <w:rPr>
                 <w:rFonts w:cs="Arial"/>
@@ -8783,6 +8768,17 @@
               </w:rPr>
               <w:t>-Fin CU</w:t>
             </w:r>
+          </w:p>
+          <w:p>
+            <w:pPr>
+              <w:snapToGrid w:val="0"/>
+              <w:jc w:val="left"/>
+              <w:rPr>
+                <w:rFonts w:cs="Arial"/>
+                <w:szCs w:val="24"/>
+                <w:lang w:val="es-AR"/>
+              </w:rPr>
+            </w:pPr>
           </w:p>
           <w:p>
             <w:pPr>
@@ -9102,24 +9098,6 @@
               </w:rPr>
             </w:pPr>
           </w:p>
-          <w:p>
-            <w:pPr>
-              <w:jc w:val="left"/>
-              <w:rPr>
-                <w:rFonts w:cs="Arial"/>
-                <w:szCs w:val="24"/>
-                <w:lang w:val="es-AR"/>
-              </w:rPr>
-            </w:pPr>
-            <w:r>
-              <w:rPr>
-                <w:rFonts w:cs="Arial"/>
-                <w:szCs w:val="24"/>
-                <w:lang w:val="es-AR"/>
-              </w:rPr>
-              <w:t>8-Si no, si desea cancelar</w:t>
-            </w:r>
-          </w:p>
         </w:tc>
         <w:tc>
           <w:tcPr>
@@ -9409,6 +9387,7 @@
                 <w:szCs w:val="24"/>
                 <w:lang w:val="es-AR"/>
               </w:rPr>
+              <w:lastRenderedPageBreak/>
               <w:t xml:space="preserve">5- Modificar o Crear </w:t>
             </w:r>
             <w:r>
@@ -9456,7 +9435,6 @@
                 <w:szCs w:val="24"/>
                 <w:lang w:val="es-AR"/>
               </w:rPr>
-              <w:lastRenderedPageBreak/>
               <w:t xml:space="preserve">6-Guardar </w:t>
             </w:r>
             <w:r>
@@ -9486,24 +9464,6 @@
                 <w:lang w:val="es-AR"/>
               </w:rPr>
               <w:t>7-Fin CU</w:t>
-            </w:r>
-          </w:p>
-          <w:p>
-            <w:pPr>
-              <w:jc w:val="left"/>
-              <w:rPr>
-                <w:rFonts w:cs="Arial"/>
-                <w:szCs w:val="24"/>
-                <w:lang w:val="es-AR"/>
-              </w:rPr>
-            </w:pPr>
-            <w:r>
-              <w:rPr>
-                <w:rFonts w:cs="Arial"/>
-                <w:szCs w:val="24"/>
-                <w:lang w:val="es-AR"/>
-              </w:rPr>
-              <w:t>9-Fin CU</w:t>
             </w:r>
           </w:p>
         </w:tc>
@@ -10441,9 +10401,9 @@
     </w:tbl>
     <w:p>
       <w:pPr>
-        <w:pStyle w:val="Heading2"/>
-        <w:rPr>
-          <w:rStyle w:val="Heading2Char"/>
+        <w:pStyle w:val="Ttulo2"/>
+        <w:rPr>
+          <w:rStyle w:val="Ttulo2Car"/>
           <w:rFonts w:ascii="Calibri" w:hAnsi="Calibri"/>
           <w:szCs w:val="24"/>
         </w:rPr>
@@ -10467,7 +10427,7 @@
       </w:pPr>
       <w:r>
         <w:rPr>
-          <w:rStyle w:val="Heading2Char"/>
+          <w:rStyle w:val="Ttulo2Car"/>
           <w:rFonts w:ascii="Calibri" w:hAnsi="Calibri"/>
           <w:szCs w:val="24"/>
         </w:rPr>
@@ -11363,7 +11323,41 @@
                 <w:szCs w:val="24"/>
                 <w:lang w:val="es-AR"/>
               </w:rPr>
-              <w:t>matlab&amp;simulink</w:t>
+              <w:t>matlab</w:t>
+            </w:r>
+            <w:proofErr w:type="spellEnd"/>
+            <w:r>
+              <w:rPr>
+                <w:rFonts w:cs="Arial"/>
+                <w:szCs w:val="24"/>
+                <w:lang w:val="es-AR"/>
+              </w:rPr>
+              <w:t xml:space="preserve"> </w:t>
+            </w:r>
+            <w:r>
+              <w:rPr>
+                <w:rFonts w:cs="Arial"/>
+                <w:szCs w:val="24"/>
+                <w:lang w:val="es-AR"/>
+              </w:rPr>
+              <w:t>&amp;</w:t>
+            </w:r>
+            <w:r>
+              <w:rPr>
+                <w:rFonts w:cs="Arial"/>
+                <w:szCs w:val="24"/>
+                <w:lang w:val="es-AR"/>
+              </w:rPr>
+              <w:t xml:space="preserve"> </w:t>
+            </w:r>
+            <w:proofErr w:type="spellStart"/>
+            <w:r>
+              <w:rPr>
+                <w:rFonts w:cs="Arial"/>
+                <w:szCs w:val="24"/>
+                <w:lang w:val="es-AR"/>
+              </w:rPr>
+              <w:t>simulink</w:t>
             </w:r>
             <w:proofErr w:type="spellEnd"/>
             <w:r>
@@ -11448,17 +11442,17 @@
     </w:tbl>
     <w:p>
       <w:pPr>
-        <w:pStyle w:val="Heading2"/>
-      </w:pPr>
-      <w:r>
-        <w:rPr>
-          <w:rStyle w:val="Heading2Char"/>
+        <w:pStyle w:val="Ttulo2"/>
+      </w:pPr>
+      <w:r>
+        <w:rPr>
+          <w:rStyle w:val="Ttulo2Car"/>
           <w:rFonts w:ascii="Calibri" w:hAnsi="Calibri"/>
           <w:szCs w:val="24"/>
         </w:rPr>
         <w:br w:type="page"/>
       </w:r>
-      <w:bookmarkStart w:id="10" w:name="_Toc295815054"/>
+      <w:bookmarkStart w:id="9" w:name="_Toc295815054"/>
       <w:r>
         <w:lastRenderedPageBreak/>
         <w:t>Diagrama de F</w:t>
@@ -11466,7 +11460,7 @@
       <w:r>
         <w:t>lujo</w:t>
       </w:r>
-      <w:bookmarkEnd w:id="10"/>
+      <w:bookmarkEnd w:id="9"/>
     </w:p>
     <w:p/>
     <w:p>
@@ -11490,7 +11484,7 @@
         <w:rPr>
           <w:rFonts w:cs="Calibri"/>
           <w:noProof/>
-          <w:lang w:val="es-ES"/>
+          <w:lang w:val="es-AR" w:eastAsia="es-AR"/>
         </w:rPr>
         <w:drawing>
           <wp:inline distT="0" distB="0" distL="0" distR="0">
@@ -11545,24 +11539,24 @@
       <w:pPr>
         <w:jc w:val="left"/>
         <w:rPr>
-          <w:rStyle w:val="Heading2Char"/>
-        </w:rPr>
-      </w:pPr>
-      <w:bookmarkStart w:id="11" w:name="_Toc295815055"/>
-      <w:r>
-        <w:rPr>
-          <w:rStyle w:val="Heading2Char"/>
+          <w:rStyle w:val="Ttulo2Car"/>
+        </w:rPr>
+      </w:pPr>
+      <w:bookmarkStart w:id="10" w:name="_Toc295815055"/>
+      <w:r>
+        <w:rPr>
+          <w:rStyle w:val="Ttulo2Car"/>
         </w:rPr>
         <w:lastRenderedPageBreak/>
         <w:t>Diagrama de Bloques</w:t>
       </w:r>
-      <w:bookmarkEnd w:id="11"/>
+      <w:bookmarkEnd w:id="10"/>
     </w:p>
     <w:p>
       <w:pPr>
         <w:jc w:val="left"/>
         <w:rPr>
-          <w:rStyle w:val="Heading2Char"/>
+          <w:rStyle w:val="Ttulo2Car"/>
         </w:rPr>
       </w:pPr>
     </w:p>
@@ -11575,7 +11569,8 @@
     <w:p>
       <w:r>
         <w:rPr>
-          <w:lang w:val="es-ES"/>
+          <w:noProof/>
+          <w:lang w:val="es-AR" w:eastAsia="es-AR"/>
         </w:rPr>
         <w:drawing>
           <wp:inline distT="0" distB="0" distL="0" distR="0" wp14:anchorId="0039516D" wp14:editId="31F58104">
@@ -11638,18 +11633,18 @@
       <w:pPr>
         <w:jc w:val="center"/>
         <w:rPr>
-          <w:rStyle w:val="Heading2Char"/>
-        </w:rPr>
-      </w:pPr>
-      <w:bookmarkStart w:id="12" w:name="_Toc295815056"/>
-      <w:r>
-        <w:rPr>
-          <w:rStyle w:val="Heading2Char"/>
+          <w:rStyle w:val="Ttulo2Car"/>
+        </w:rPr>
+      </w:pPr>
+      <w:bookmarkStart w:id="11" w:name="_Toc295815056"/>
+      <w:r>
+        <w:rPr>
+          <w:rStyle w:val="Ttulo2Car"/>
         </w:rPr>
         <w:lastRenderedPageBreak/>
         <w:t>Modelo de datos</w:t>
       </w:r>
-      <w:bookmarkEnd w:id="12"/>
+      <w:bookmarkEnd w:id="11"/>
     </w:p>
     <w:p>
       <w:pPr>
@@ -11698,7 +11693,7 @@
       <w:r>
         <w:rPr>
           <w:noProof/>
-          <w:lang w:val="es-ES"/>
+          <w:lang w:val="es-AR" w:eastAsia="es-AR"/>
         </w:rPr>
         <w:lastRenderedPageBreak/>
         <w:drawing>
@@ -11750,9 +11745,9 @@
     </w:p>
     <w:p>
       <w:pPr>
-        <w:pStyle w:val="Heading1"/>
-      </w:pPr>
-      <w:bookmarkStart w:id="19" w:name="_Toc295815057"/>
+        <w:pStyle w:val="Ttulo1"/>
+      </w:pPr>
+      <w:bookmarkStart w:id="18" w:name="_Toc295815057"/>
       <w:r>
         <w:lastRenderedPageBreak/>
         <w:t>Planificación de pruebas</w:t>
@@ -11760,22 +11755,22 @@
       <w:r>
         <w:t xml:space="preserve"> de integración y seguridad</w:t>
       </w:r>
+      <w:bookmarkEnd w:id="18"/>
+    </w:p>
+    <w:p>
+      <w:pPr>
+        <w:pStyle w:val="Ttulo2"/>
+      </w:pPr>
+    </w:p>
+    <w:p>
+      <w:pPr>
+        <w:pStyle w:val="Ttulo2"/>
+      </w:pPr>
+      <w:bookmarkStart w:id="19" w:name="_Toc295815058"/>
+      <w:r>
+        <w:t>Pruebas de seguridad</w:t>
+      </w:r>
       <w:bookmarkEnd w:id="19"/>
-    </w:p>
-    <w:p>
-      <w:pPr>
-        <w:pStyle w:val="Heading2"/>
-      </w:pPr>
-    </w:p>
-    <w:p>
-      <w:pPr>
-        <w:pStyle w:val="Heading2"/>
-      </w:pPr>
-      <w:bookmarkStart w:id="20" w:name="_Toc295815058"/>
-      <w:r>
-        <w:t>Pruebas de seguridad</w:t>
-      </w:r>
-      <w:bookmarkEnd w:id="20"/>
     </w:p>
     <w:p>
       <w:r>
@@ -13056,7 +13051,7 @@
           </w:tcPr>
           <w:p>
             <w:pPr>
-              <w:pStyle w:val="ListParagraph"/>
+              <w:pStyle w:val="Prrafodelista"/>
               <w:numPr>
                 <w:ilvl w:val="0"/>
                 <w:numId w:val="5"/>
@@ -13114,7 +13109,7 @@
           </w:p>
           <w:p>
             <w:pPr>
-              <w:pStyle w:val="ListParagraph"/>
+              <w:pStyle w:val="Prrafodelista"/>
               <w:numPr>
                 <w:ilvl w:val="0"/>
                 <w:numId w:val="5"/>
@@ -13200,7 +13195,7 @@
           </w:p>
           <w:p>
             <w:pPr>
-              <w:pStyle w:val="ListParagraph"/>
+              <w:pStyle w:val="Prrafodelista"/>
               <w:numPr>
                 <w:ilvl w:val="0"/>
                 <w:numId w:val="5"/>
@@ -13405,7 +13400,7 @@
           </w:tcPr>
           <w:p>
             <w:pPr>
-              <w:pStyle w:val="ListParagraph"/>
+              <w:pStyle w:val="Prrafodelista"/>
               <w:numPr>
                 <w:ilvl w:val="0"/>
                 <w:numId w:val="6"/>
@@ -13463,7 +13458,7 @@
           </w:p>
           <w:p>
             <w:pPr>
-              <w:pStyle w:val="ListParagraph"/>
+              <w:pStyle w:val="Prrafodelista"/>
               <w:numPr>
                 <w:ilvl w:val="0"/>
                 <w:numId w:val="6"/>
@@ -13549,7 +13544,7 @@
           </w:p>
           <w:p>
             <w:pPr>
-              <w:pStyle w:val="ListParagraph"/>
+              <w:pStyle w:val="Prrafodelista"/>
               <w:numPr>
                 <w:ilvl w:val="0"/>
                 <w:numId w:val="6"/>
@@ -13761,7 +13756,7 @@
           </w:tcPr>
           <w:p>
             <w:pPr>
-              <w:pStyle w:val="ListParagraph"/>
+              <w:pStyle w:val="Prrafodelista"/>
               <w:numPr>
                 <w:ilvl w:val="0"/>
                 <w:numId w:val="7"/>
@@ -13819,7 +13814,7 @@
           </w:p>
           <w:p>
             <w:pPr>
-              <w:pStyle w:val="ListParagraph"/>
+              <w:pStyle w:val="Prrafodelista"/>
               <w:numPr>
                 <w:ilvl w:val="0"/>
                 <w:numId w:val="7"/>
@@ -13905,7 +13900,7 @@
           </w:p>
           <w:p>
             <w:pPr>
-              <w:pStyle w:val="ListParagraph"/>
+              <w:pStyle w:val="Prrafodelista"/>
               <w:numPr>
                 <w:ilvl w:val="0"/>
                 <w:numId w:val="7"/>
@@ -14154,17 +14149,17 @@
     </w:p>
     <w:p>
       <w:pPr>
-        <w:pStyle w:val="Heading2"/>
+        <w:pStyle w:val="Ttulo2"/>
       </w:pPr>
       <w:r>
         <w:br w:type="page"/>
       </w:r>
-      <w:bookmarkStart w:id="21" w:name="_Toc295815059"/>
+      <w:bookmarkStart w:id="20" w:name="_Toc295815059"/>
       <w:r>
         <w:lastRenderedPageBreak/>
         <w:t>Pruebas de integración</w:t>
       </w:r>
-      <w:bookmarkEnd w:id="21"/>
+      <w:bookmarkEnd w:id="20"/>
     </w:p>
     <w:p>
       <w:pPr>
@@ -14235,21 +14230,7 @@
         <w:rPr>
           <w:rFonts w:eastAsia="Calibri"/>
         </w:rPr>
-        <w:t xml:space="preserve">l usuario se </w:t>
-      </w:r>
-      <w:proofErr w:type="spellStart"/>
-      <w:r>
-        <w:rPr>
-          <w:rFonts w:eastAsia="Calibri"/>
-        </w:rPr>
-        <w:t>loguea</w:t>
-      </w:r>
-      <w:proofErr w:type="spellEnd"/>
-      <w:r>
-        <w:rPr>
-          <w:rFonts w:eastAsia="Calibri"/>
-        </w:rPr>
-        <w:t xml:space="preserve">, </w:t>
+        <w:t xml:space="preserve">l usuario se loguea, </w:t>
       </w:r>
       <w:r>
         <w:rPr>
@@ -14284,12 +14265,14 @@
         <w:rPr>
           <w:rFonts w:eastAsia="Calibri"/>
           <w:b/>
+          <w:u w:val="single"/>
         </w:rPr>
       </w:pPr>
       <w:r>
         <w:rPr>
           <w:rFonts w:eastAsia="Calibri"/>
           <w:b/>
+          <w:u w:val="single"/>
         </w:rPr>
         <w:t xml:space="preserve">Caso </w:t>
       </w:r>
@@ -14297,6 +14280,7 @@
         <w:rPr>
           <w:rFonts w:eastAsia="Calibri"/>
           <w:b/>
+          <w:u w:val="single"/>
         </w:rPr>
         <w:t>1</w:t>
       </w:r>
@@ -14311,8 +14295,14 @@
           <w:tab w:val="left" w:pos="426"/>
         </w:tabs>
         <w:ind w:left="567" w:hanging="425"/>
-      </w:pPr>
-      <w:r>
+        <w:rPr>
+          <w:b/>
+        </w:rPr>
+      </w:pPr>
+      <w:r>
+        <w:rPr>
+          <w:b/>
+        </w:rPr>
         <w:t>Objetivo de la prueba</w:t>
       </w:r>
     </w:p>
@@ -14341,14 +14331,20 @@
           <w:tab w:val="left" w:pos="426"/>
         </w:tabs>
         <w:ind w:left="426" w:hanging="284"/>
-      </w:pPr>
-      <w:r>
+        <w:rPr>
+          <w:b/>
+        </w:rPr>
+      </w:pPr>
+      <w:r>
+        <w:rPr>
+          <w:b/>
+        </w:rPr>
         <w:t>Procedimiento de prueba</w:t>
       </w:r>
     </w:p>
     <w:p>
       <w:pPr>
-        <w:pStyle w:val="ListParagraph"/>
+        <w:pStyle w:val="Prrafodelista"/>
         <w:numPr>
           <w:ilvl w:val="0"/>
           <w:numId w:val="8"/>
@@ -14361,20 +14357,12 @@
         <w:jc w:val="left"/>
       </w:pPr>
       <w:r>
-        <w:t xml:space="preserve">El usuario con permiso de ejecución, se </w:t>
-      </w:r>
-      <w:proofErr w:type="spellStart"/>
-      <w:r>
-        <w:t>loguea</w:t>
-      </w:r>
-      <w:proofErr w:type="spellEnd"/>
-      <w:r>
-        <w:t xml:space="preserve"> en el sistema</w:t>
-      </w:r>
-    </w:p>
-    <w:p>
-      <w:pPr>
-        <w:pStyle w:val="ListParagraph"/>
+        <w:t>El usuario con permiso de ejecución, se loguea en el sistema</w:t>
+      </w:r>
+    </w:p>
+    <w:p>
+      <w:pPr>
+        <w:pStyle w:val="Prrafodelista"/>
         <w:numPr>
           <w:ilvl w:val="0"/>
           <w:numId w:val="8"/>
@@ -14398,7 +14386,7 @@
     </w:p>
     <w:p>
       <w:pPr>
-        <w:pStyle w:val="ListParagraph"/>
+        <w:pStyle w:val="Prrafodelista"/>
         <w:numPr>
           <w:ilvl w:val="0"/>
           <w:numId w:val="8"/>
@@ -14443,15 +14431,7 @@
         <w:t>el</w:t>
       </w:r>
       <w:r>
-        <w:t xml:space="preserve"> valor </w:t>
-      </w:r>
-      <w:proofErr w:type="spellStart"/>
-      <w:r>
-        <w:t>seteado</w:t>
-      </w:r>
-      <w:proofErr w:type="spellEnd"/>
-      <w:r>
-        <w:t>, la hora y fecha</w:t>
+        <w:t xml:space="preserve"> valor seteado, la hora y fecha</w:t>
       </w:r>
       <w:r>
         <w:t xml:space="preserve"> y el número de evento correlativo.</w:t>
@@ -14464,8 +14444,14 @@
           <w:numId w:val="9"/>
         </w:numPr>
         <w:ind w:left="426" w:hanging="284"/>
-      </w:pPr>
-      <w:r>
+        <w:rPr>
+          <w:b/>
+        </w:rPr>
+      </w:pPr>
+      <w:r>
+        <w:rPr>
+          <w:b/>
+        </w:rPr>
         <w:t>Condiciones iniciales</w:t>
       </w:r>
     </w:p>
@@ -14486,8 +14472,14 @@
           <w:numId w:val="9"/>
         </w:numPr>
         <w:ind w:left="426" w:hanging="284"/>
-      </w:pPr>
-      <w:r>
+        <w:rPr>
+          <w:b/>
+        </w:rPr>
+      </w:pPr>
+      <w:r>
+        <w:rPr>
+          <w:b/>
+        </w:rPr>
         <w:t>Resultado Esperado</w:t>
       </w:r>
     </w:p>
@@ -14511,17 +14503,20 @@
         </w:tabs>
         <w:rPr>
           <w:b/>
+          <w:u w:val="single"/>
         </w:rPr>
       </w:pPr>
       <w:r>
         <w:rPr>
           <w:b/>
+          <w:u w:val="single"/>
         </w:rPr>
         <w:t xml:space="preserve">Caso </w:t>
       </w:r>
       <w:r>
         <w:rPr>
           <w:b/>
+          <w:u w:val="single"/>
         </w:rPr>
         <w:t>2</w:t>
       </w:r>
@@ -14536,8 +14531,14 @@
           <w:tab w:val="left" w:pos="426"/>
         </w:tabs>
         <w:ind w:left="567" w:hanging="425"/>
-      </w:pPr>
-      <w:r>
+        <w:rPr>
+          <w:b/>
+        </w:rPr>
+      </w:pPr>
+      <w:r>
+        <w:rPr>
+          <w:b/>
+        </w:rPr>
         <w:t>Objetivo de la prueba</w:t>
       </w:r>
     </w:p>
@@ -14570,14 +14571,20 @@
           <w:tab w:val="left" w:pos="426"/>
         </w:tabs>
         <w:ind w:left="426" w:hanging="284"/>
-      </w:pPr>
-      <w:r>
+        <w:rPr>
+          <w:b/>
+        </w:rPr>
+      </w:pPr>
+      <w:r>
+        <w:rPr>
+          <w:b/>
+        </w:rPr>
         <w:t>Procedimiento de prueba</w:t>
       </w:r>
     </w:p>
     <w:p>
       <w:pPr>
-        <w:pStyle w:val="ListParagraph"/>
+        <w:pStyle w:val="Prrafodelista"/>
         <w:numPr>
           <w:ilvl w:val="0"/>
           <w:numId w:val="10"/>
@@ -14590,20 +14597,12 @@
         <w:jc w:val="left"/>
       </w:pPr>
       <w:r>
-        <w:t xml:space="preserve">El usuario SIN permiso de ejecución, se </w:t>
-      </w:r>
-      <w:proofErr w:type="spellStart"/>
-      <w:r>
-        <w:t>loguea</w:t>
-      </w:r>
-      <w:proofErr w:type="spellEnd"/>
-      <w:r>
-        <w:t xml:space="preserve"> en el sistema</w:t>
-      </w:r>
-    </w:p>
-    <w:p>
-      <w:pPr>
-        <w:pStyle w:val="ListParagraph"/>
+        <w:t>El usuario SIN permiso de ejecución, se loguea en el sistema</w:t>
+      </w:r>
+    </w:p>
+    <w:p>
+      <w:pPr>
+        <w:pStyle w:val="Prrafodelista"/>
         <w:numPr>
           <w:ilvl w:val="0"/>
           <w:numId w:val="10"/>
@@ -14627,7 +14626,7 @@
     </w:p>
     <w:p>
       <w:pPr>
-        <w:pStyle w:val="ListParagraph"/>
+        <w:pStyle w:val="Prrafodelista"/>
         <w:numPr>
           <w:ilvl w:val="0"/>
           <w:numId w:val="10"/>
@@ -14646,7 +14645,7 @@
     </w:p>
     <w:p>
       <w:pPr>
-        <w:pStyle w:val="ListParagraph"/>
+        <w:pStyle w:val="Prrafodelista"/>
         <w:numPr>
           <w:ilvl w:val="0"/>
           <w:numId w:val="10"/>
@@ -14672,8 +14671,14 @@
           <w:tab w:val="left" w:pos="426"/>
         </w:tabs>
         <w:ind w:left="426" w:hanging="284"/>
-      </w:pPr>
-      <w:r>
+        <w:rPr>
+          <w:b/>
+        </w:rPr>
+      </w:pPr>
+      <w:r>
+        <w:rPr>
+          <w:b/>
+        </w:rPr>
         <w:t>Condiciones iniciales</w:t>
       </w:r>
     </w:p>
@@ -14703,11 +14708,19 @@
           <w:tab w:val="left" w:pos="426"/>
         </w:tabs>
         <w:ind w:left="426" w:hanging="284"/>
-      </w:pPr>
-      <w:r>
+        <w:rPr>
+          <w:b/>
+        </w:rPr>
+      </w:pPr>
+      <w:bookmarkStart w:id="21" w:name="_GoBack"/>
+      <w:r>
+        <w:rPr>
+          <w:b/>
+        </w:rPr>
         <w:t>Resultado Esperado</w:t>
       </w:r>
     </w:p>
+    <w:bookmarkEnd w:id="21"/>
     <w:p>
       <w:pPr>
         <w:tabs>
@@ -14727,7 +14740,7 @@
     </w:p>
     <w:p>
       <w:pPr>
-        <w:pStyle w:val="Heading1"/>
+        <w:pStyle w:val="Ttulo1"/>
       </w:pPr>
       <w:bookmarkStart w:id="22" w:name="_Toc295815060"/>
       <w:r>
@@ -14891,8 +14904,8 @@
         <w:szCs w:val="22"/>
       </w:rPr>
     </w:pPr>
-    <w:bookmarkStart w:id="17" w:name="OLE_LINK5"/>
-    <w:bookmarkStart w:id="18" w:name="OLE_LINK6"/>
+    <w:bookmarkStart w:id="16" w:name="OLE_LINK5"/>
+    <w:bookmarkStart w:id="17" w:name="OLE_LINK6"/>
     <w:r>
       <w:rPr>
         <w:sz w:val="22"/>
@@ -14916,7 +14929,7 @@
     </w:r>
     <w:r>
       <w:rPr>
-        <w:rStyle w:val="PageNumber"/>
+        <w:rStyle w:val="Nmerodepgina"/>
         <w:b/>
         <w:sz w:val="22"/>
         <w:szCs w:val="22"/>
@@ -14925,7 +14938,7 @@
     </w:r>
     <w:r>
       <w:rPr>
-        <w:rStyle w:val="PageNumber"/>
+        <w:rStyle w:val="Nmerodepgina"/>
         <w:b/>
         <w:sz w:val="22"/>
         <w:szCs w:val="22"/>
@@ -14934,7 +14947,7 @@
     </w:r>
     <w:r>
       <w:rPr>
-        <w:rStyle w:val="PageNumber"/>
+        <w:rStyle w:val="Nmerodepgina"/>
         <w:b/>
         <w:sz w:val="22"/>
         <w:szCs w:val="22"/>
@@ -14943,17 +14956,17 @@
     </w:r>
     <w:r>
       <w:rPr>
-        <w:rStyle w:val="PageNumber"/>
+        <w:rStyle w:val="Nmerodepgina"/>
         <w:b/>
         <w:noProof/>
         <w:sz w:val="22"/>
         <w:szCs w:val="22"/>
       </w:rPr>
-      <w:t>1</w:t>
+      <w:t>21</w:t>
     </w:r>
     <w:r>
       <w:rPr>
-        <w:rStyle w:val="PageNumber"/>
+        <w:rStyle w:val="Nmerodepgina"/>
         <w:b/>
         <w:sz w:val="22"/>
         <w:szCs w:val="22"/>
@@ -14962,7 +14975,7 @@
     </w:r>
     <w:r>
       <w:rPr>
-        <w:rStyle w:val="PageNumber"/>
+        <w:rStyle w:val="Nmerodepgina"/>
         <w:b/>
         <w:sz w:val="22"/>
         <w:szCs w:val="22"/>
@@ -14971,7 +14984,7 @@
     </w:r>
     <w:r>
       <w:rPr>
-        <w:rStyle w:val="PageNumber"/>
+        <w:rStyle w:val="Nmerodepgina"/>
         <w:b/>
         <w:sz w:val="22"/>
         <w:szCs w:val="22"/>
@@ -14980,7 +14993,7 @@
     </w:r>
     <w:r>
       <w:rPr>
-        <w:rStyle w:val="PageNumber"/>
+        <w:rStyle w:val="Nmerodepgina"/>
         <w:b/>
         <w:sz w:val="22"/>
         <w:szCs w:val="22"/>
@@ -14989,7 +15002,7 @@
     </w:r>
     <w:r>
       <w:rPr>
-        <w:rStyle w:val="PageNumber"/>
+        <w:rStyle w:val="Nmerodepgina"/>
         <w:b/>
         <w:sz w:val="22"/>
         <w:szCs w:val="22"/>
@@ -14998,7 +15011,7 @@
     </w:r>
     <w:r>
       <w:rPr>
-        <w:rStyle w:val="PageNumber"/>
+        <w:rStyle w:val="Nmerodepgina"/>
         <w:b/>
         <w:noProof/>
         <w:sz w:val="22"/>
@@ -15008,7 +15021,7 @@
     </w:r>
     <w:r>
       <w:rPr>
-        <w:rStyle w:val="PageNumber"/>
+        <w:rStyle w:val="Nmerodepgina"/>
         <w:b/>
         <w:sz w:val="22"/>
         <w:szCs w:val="22"/>
@@ -15017,7 +15030,7 @@
     </w:r>
     <w:r>
       <w:rPr>
-        <w:rStyle w:val="PageNumber"/>
+        <w:rStyle w:val="Nmerodepgina"/>
         <w:sz w:val="22"/>
         <w:szCs w:val="22"/>
       </w:rPr>
@@ -15025,7 +15038,7 @@
     </w:r>
     <w:r>
       <w:rPr>
-        <w:rStyle w:val="PageNumber"/>
+        <w:rStyle w:val="Nmerodepgina"/>
         <w:sz w:val="22"/>
         <w:szCs w:val="22"/>
       </w:rPr>
@@ -15033,7 +15046,7 @@
     </w:r>
     <w:r>
       <w:rPr>
-        <w:rStyle w:val="PageNumber"/>
+        <w:rStyle w:val="Nmerodepgina"/>
         <w:b/>
         <w:sz w:val="22"/>
         <w:szCs w:val="22"/>
@@ -15042,15 +15055,15 @@
     </w:r>
     <w:r>
       <w:rPr>
-        <w:rStyle w:val="PageNumber"/>
+        <w:rStyle w:val="Nmerodepgina"/>
         <w:sz w:val="22"/>
         <w:szCs w:val="22"/>
       </w:rPr>
       <w:t xml:space="preserve"> Central Hidroeléctrica</w:t>
     </w:r>
   </w:p>
+  <w:bookmarkEnd w:id="16"/>
   <w:bookmarkEnd w:id="17"/>
-  <w:bookmarkEnd w:id="18"/>
   <w:p/>
 </w:ftr>
 </file>
@@ -15123,7 +15136,7 @@
     </w:r>
     <w:r>
       <w:rPr>
-        <w:rStyle w:val="PageNumber"/>
+        <w:rStyle w:val="Nmerodepgina"/>
         <w:b/>
         <w:sz w:val="22"/>
         <w:szCs w:val="22"/>
@@ -15132,7 +15145,7 @@
     </w:r>
     <w:r>
       <w:rPr>
-        <w:rStyle w:val="PageNumber"/>
+        <w:rStyle w:val="Nmerodepgina"/>
         <w:b/>
         <w:sz w:val="22"/>
         <w:szCs w:val="22"/>
@@ -15141,7 +15154,7 @@
     </w:r>
     <w:r>
       <w:rPr>
-        <w:rStyle w:val="PageNumber"/>
+        <w:rStyle w:val="Nmerodepgina"/>
         <w:b/>
         <w:sz w:val="22"/>
         <w:szCs w:val="22"/>
@@ -15150,17 +15163,17 @@
     </w:r>
     <w:r>
       <w:rPr>
-        <w:rStyle w:val="PageNumber"/>
+        <w:rStyle w:val="Nmerodepgina"/>
         <w:b/>
         <w:noProof/>
         <w:sz w:val="22"/>
         <w:szCs w:val="22"/>
       </w:rPr>
-      <w:t>0</w:t>
+      <w:t>17</w:t>
     </w:r>
     <w:r>
       <w:rPr>
-        <w:rStyle w:val="PageNumber"/>
+        <w:rStyle w:val="Nmerodepgina"/>
         <w:b/>
         <w:sz w:val="22"/>
         <w:szCs w:val="22"/>
@@ -15169,7 +15182,7 @@
     </w:r>
     <w:r>
       <w:rPr>
-        <w:rStyle w:val="PageNumber"/>
+        <w:rStyle w:val="Nmerodepgina"/>
         <w:b/>
         <w:sz w:val="22"/>
         <w:szCs w:val="22"/>
@@ -15178,7 +15191,7 @@
     </w:r>
     <w:r>
       <w:rPr>
-        <w:rStyle w:val="PageNumber"/>
+        <w:rStyle w:val="Nmerodepgina"/>
         <w:b/>
         <w:sz w:val="22"/>
         <w:szCs w:val="22"/>
@@ -15187,7 +15200,7 @@
     </w:r>
     <w:r>
       <w:rPr>
-        <w:rStyle w:val="PageNumber"/>
+        <w:rStyle w:val="Nmerodepgina"/>
         <w:b/>
         <w:sz w:val="22"/>
         <w:szCs w:val="22"/>
@@ -15196,7 +15209,7 @@
     </w:r>
     <w:r>
       <w:rPr>
-        <w:rStyle w:val="PageNumber"/>
+        <w:rStyle w:val="Nmerodepgina"/>
         <w:b/>
         <w:sz w:val="22"/>
         <w:szCs w:val="22"/>
@@ -15205,7 +15218,7 @@
     </w:r>
     <w:r>
       <w:rPr>
-        <w:rStyle w:val="PageNumber"/>
+        <w:rStyle w:val="Nmerodepgina"/>
         <w:b/>
         <w:noProof/>
         <w:sz w:val="22"/>
@@ -15215,7 +15228,7 @@
     </w:r>
     <w:r>
       <w:rPr>
-        <w:rStyle w:val="PageNumber"/>
+        <w:rStyle w:val="Nmerodepgina"/>
         <w:b/>
         <w:sz w:val="22"/>
         <w:szCs w:val="22"/>
@@ -15224,7 +15237,7 @@
     </w:r>
     <w:r>
       <w:rPr>
-        <w:rStyle w:val="PageNumber"/>
+        <w:rStyle w:val="Nmerodepgina"/>
         <w:sz w:val="22"/>
         <w:szCs w:val="22"/>
       </w:rPr>
@@ -15232,7 +15245,7 @@
     </w:r>
     <w:r>
       <w:rPr>
-        <w:rStyle w:val="PageNumber"/>
+        <w:rStyle w:val="Nmerodepgina"/>
         <w:sz w:val="22"/>
         <w:szCs w:val="22"/>
       </w:rPr>
@@ -15240,7 +15253,7 @@
     </w:r>
     <w:r>
       <w:rPr>
-        <w:rStyle w:val="PageNumber"/>
+        <w:rStyle w:val="Nmerodepgina"/>
         <w:b/>
         <w:sz w:val="22"/>
         <w:szCs w:val="22"/>
@@ -15249,7 +15262,7 @@
     </w:r>
     <w:r>
       <w:rPr>
-        <w:rStyle w:val="PageNumber"/>
+        <w:rStyle w:val="Nmerodepgina"/>
         <w:sz w:val="22"/>
         <w:szCs w:val="22"/>
       </w:rPr>
@@ -15282,7 +15295,7 @@
 <w:hdr xmlns:wpc="http://schemas.microsoft.com/office/word/2010/wordprocessingCanvas" xmlns:mc="http://schemas.openxmlformats.org/markup-compatibility/2006" xmlns:o="urn:schemas-microsoft-com:office:office" xmlns:r="http://schemas.openxmlformats.org/officeDocument/2006/relationships" xmlns:m="http://schemas.openxmlformats.org/officeDocument/2006/math" xmlns:v="urn:schemas-microsoft-com:vml" xmlns:wp14="http://schemas.microsoft.com/office/word/2010/wordprocessingDrawing" xmlns:wp="http://schemas.openxmlformats.org/drawingml/2006/wordprocessingDrawing" xmlns:w10="urn:schemas-microsoft-com:office:word" xmlns:w="http://schemas.openxmlformats.org/wordprocessingml/2006/main" xmlns:w14="http://schemas.microsoft.com/office/word/2010/wordml" xmlns:wpg="http://schemas.microsoft.com/office/word/2010/wordprocessingGroup" xmlns:wpi="http://schemas.microsoft.com/office/word/2010/wordprocessingInk" xmlns:wne="http://schemas.microsoft.com/office/word/2006/wordml" xmlns:wps="http://schemas.microsoft.com/office/word/2010/wordprocessingShape" mc:Ignorable="w14 wp14">
   <w:p>
     <w:pPr>
-      <w:pStyle w:val="Header"/>
+      <w:pStyle w:val="Encabezado"/>
     </w:pPr>
     <w:r>
       <w:rPr>
@@ -15323,14 +15336,14 @@
 <w:hdr xmlns:wpc="http://schemas.microsoft.com/office/word/2010/wordprocessingCanvas" xmlns:mc="http://schemas.openxmlformats.org/markup-compatibility/2006" xmlns:o="urn:schemas-microsoft-com:office:office" xmlns:r="http://schemas.openxmlformats.org/officeDocument/2006/relationships" xmlns:m="http://schemas.openxmlformats.org/officeDocument/2006/math" xmlns:v="urn:schemas-microsoft-com:vml" xmlns:wp14="http://schemas.microsoft.com/office/word/2010/wordprocessingDrawing" xmlns:wp="http://schemas.openxmlformats.org/drawingml/2006/wordprocessingDrawing" xmlns:w10="urn:schemas-microsoft-com:office:word" xmlns:w="http://schemas.openxmlformats.org/wordprocessingml/2006/main" xmlns:w14="http://schemas.microsoft.com/office/word/2010/wordml" xmlns:wpg="http://schemas.microsoft.com/office/word/2010/wordprocessingGroup" xmlns:wpi="http://schemas.microsoft.com/office/word/2010/wordprocessingInk" xmlns:wne="http://schemas.microsoft.com/office/word/2006/wordml" xmlns:wps="http://schemas.microsoft.com/office/word/2010/wordprocessingShape" mc:Ignorable="w14 wp14">
   <w:p>
     <w:pPr>
-      <w:pStyle w:val="BodyText"/>
+      <w:pStyle w:val="Textoindependiente"/>
       <w:jc w:val="left"/>
       <w:rPr>
         <w:rFonts w:ascii="Times New Roman" w:hAnsi="Times New Roman"/>
         <w:sz w:val="18"/>
       </w:rPr>
     </w:pPr>
-    <w:bookmarkStart w:id="13" w:name="OLE_LINK4"/>
+    <w:bookmarkStart w:id="12" w:name="OLE_LINK4"/>
     <w:r>
       <w:rPr>
         <w:noProof/>
@@ -15365,7 +15378,7 @@
     <w:r>
       <w:rPr>
         <w:noProof/>
-        <w:lang w:val="es-ES"/>
+        <w:lang w:val="es-AR" w:eastAsia="es-AR"/>
       </w:rPr>
       <w:drawing>
         <wp:inline distT="0" distB="0" distL="0" distR="0">
@@ -15482,14 +15495,14 @@
       </w:rPr>
       <w:t>PROYECTO  -   2011</w:t>
     </w:r>
-    <w:bookmarkStart w:id="14" w:name="OLE_LINK7"/>
-    <w:bookmarkStart w:id="15" w:name="OLE_LINK8"/>
-    <w:bookmarkStart w:id="16" w:name="_Hlk293153653"/>
-    <w:bookmarkEnd w:id="13"/>
+    <w:bookmarkStart w:id="13" w:name="OLE_LINK7"/>
+    <w:bookmarkStart w:id="14" w:name="OLE_LINK8"/>
+    <w:bookmarkStart w:id="15" w:name="_Hlk293153653"/>
+    <w:bookmarkEnd w:id="12"/>
   </w:p>
   <w:p>
     <w:pPr>
-      <w:pStyle w:val="Header"/>
+      <w:pStyle w:val="Encabezado"/>
       <w:tabs>
         <w:tab w:val="clear" w:pos="8504"/>
         <w:tab w:val="right" w:pos="9072"/>
@@ -15502,9 +15515,9 @@
     <w:r>
       <w:softHyphen/>
     </w:r>
+    <w:bookmarkEnd w:id="13"/>
     <w:bookmarkEnd w:id="14"/>
     <w:bookmarkEnd w:id="15"/>
-    <w:bookmarkEnd w:id="16"/>
   </w:p>
 </w:hdr>
 </file>
@@ -15513,7 +15526,7 @@
 <w:hdr xmlns:wpc="http://schemas.microsoft.com/office/word/2010/wordprocessingCanvas" xmlns:mc="http://schemas.openxmlformats.org/markup-compatibility/2006" xmlns:o="urn:schemas-microsoft-com:office:office" xmlns:r="http://schemas.openxmlformats.org/officeDocument/2006/relationships" xmlns:m="http://schemas.openxmlformats.org/officeDocument/2006/math" xmlns:v="urn:schemas-microsoft-com:vml" xmlns:wp14="http://schemas.microsoft.com/office/word/2010/wordprocessingDrawing" xmlns:wp="http://schemas.openxmlformats.org/drawingml/2006/wordprocessingDrawing" xmlns:w10="urn:schemas-microsoft-com:office:word" xmlns:w="http://schemas.openxmlformats.org/wordprocessingml/2006/main" xmlns:w14="http://schemas.microsoft.com/office/word/2010/wordml" xmlns:wpg="http://schemas.microsoft.com/office/word/2010/wordprocessingGroup" xmlns:wpi="http://schemas.microsoft.com/office/word/2010/wordprocessingInk" xmlns:wne="http://schemas.microsoft.com/office/word/2006/wordml" xmlns:wps="http://schemas.microsoft.com/office/word/2010/wordprocessingShape" mc:Ignorable="w14 wp14">
   <w:p>
     <w:pPr>
-      <w:pStyle w:val="BodyText"/>
+      <w:pStyle w:val="Textoindependiente"/>
       <w:jc w:val="left"/>
       <w:rPr>
         <w:rFonts w:ascii="Times New Roman" w:hAnsi="Times New Roman"/>
@@ -15554,7 +15567,7 @@
     <w:r>
       <w:rPr>
         <w:noProof/>
-        <w:lang w:val="es-ES"/>
+        <w:lang w:val="es-AR" w:eastAsia="es-AR"/>
       </w:rPr>
       <w:drawing>
         <wp:inline distT="0" distB="0" distL="0" distR="0">
@@ -15790,7 +15803,7 @@
         <v:path o:extrusionok="f" gradientshapeok="t" o:connecttype="rect"/>
         <o:lock v:ext="edit" aspectratio="t"/>
       </v:shapetype>
-      <v:shape id="_x0000_i1053" type="#_x0000_t75" style="width:11.2pt;height:11.2pt" o:bullet="t">
+      <v:shape id="_x0000_i1038" type="#_x0000_t75" style="width:11.25pt;height:11.25pt" o:bullet="t">
         <v:imagedata r:id="rId1" o:title="mso5AD3"/>
       </v:shape>
     </w:pict>
@@ -17791,7 +17804,7 @@
       <w:lang w:val="es-ES_tradnl" w:eastAsia="es-ES"/>
     </w:rPr>
   </w:style>
-  <w:style w:type="paragraph" w:styleId="Heading1">
+  <w:style w:type="paragraph" w:styleId="Ttulo1">
     <w:name w:val="heading 1"/>
     <w:basedOn w:val="Normal"/>
     <w:next w:val="Normal"/>
@@ -17808,11 +17821,11 @@
       <w:color w:val="008080"/>
     </w:rPr>
   </w:style>
-  <w:style w:type="paragraph" w:styleId="Heading2">
+  <w:style w:type="paragraph" w:styleId="Ttulo2">
     <w:name w:val="heading 2"/>
     <w:basedOn w:val="Normal"/>
     <w:next w:val="Normal"/>
-    <w:link w:val="Heading2Char"/>
+    <w:link w:val="Ttulo2Car"/>
     <w:qFormat/>
     <w:rsid w:val="002D0C98"/>
     <w:pPr>
@@ -17826,7 +17839,7 @@
       <w:color w:val="000080"/>
     </w:rPr>
   </w:style>
-  <w:style w:type="paragraph" w:styleId="Heading3">
+  <w:style w:type="paragraph" w:styleId="Ttulo3">
     <w:name w:val="heading 3"/>
     <w:basedOn w:val="Normal"/>
     <w:next w:val="Normal"/>
@@ -17842,7 +17855,7 @@
       <w:color w:val="0000FF"/>
     </w:rPr>
   </w:style>
-  <w:style w:type="paragraph" w:styleId="Heading4">
+  <w:style w:type="paragraph" w:styleId="Ttulo4">
     <w:name w:val="heading 4"/>
     <w:basedOn w:val="Normal"/>
     <w:next w:val="Normal"/>
@@ -17854,7 +17867,7 @@
       <w:outlineLvl w:val="3"/>
     </w:pPr>
   </w:style>
-  <w:style w:type="paragraph" w:styleId="Heading5">
+  <w:style w:type="paragraph" w:styleId="Ttulo5">
     <w:name w:val="heading 5"/>
     <w:basedOn w:val="Normal"/>
     <w:next w:val="Normal"/>
@@ -17868,7 +17881,7 @@
       <w:b/>
     </w:rPr>
   </w:style>
-  <w:style w:type="paragraph" w:styleId="Heading6">
+  <w:style w:type="paragraph" w:styleId="Ttulo6">
     <w:name w:val="heading 6"/>
     <w:basedOn w:val="Normal"/>
     <w:next w:val="Normal"/>
@@ -17883,7 +17896,7 @@
       <w:b/>
     </w:rPr>
   </w:style>
-  <w:style w:type="paragraph" w:styleId="Heading8">
+  <w:style w:type="paragraph" w:styleId="Ttulo8">
     <w:name w:val="heading 8"/>
     <w:basedOn w:val="Normal"/>
     <w:next w:val="Normal"/>
@@ -17899,7 +17912,7 @@
       <w:szCs w:val="24"/>
     </w:rPr>
   </w:style>
-  <w:style w:type="paragraph" w:styleId="Heading9">
+  <w:style w:type="paragraph" w:styleId="Ttulo9">
     <w:name w:val="heading 9"/>
     <w:basedOn w:val="Normal"/>
     <w:next w:val="Normal"/>
@@ -17920,12 +17933,13 @@
       <w:lang w:val="es-ES"/>
     </w:rPr>
   </w:style>
-  <w:style w:type="character" w:default="1" w:styleId="DefaultParagraphFont">
+  <w:style w:type="character" w:default="1" w:styleId="Fuentedeprrafopredeter">
     <w:name w:val="Default Paragraph Font"/>
     <w:uiPriority w:val="1"/>
+    <w:semiHidden/>
     <w:unhideWhenUsed/>
   </w:style>
-  <w:style w:type="table" w:default="1" w:styleId="TableNormal">
+  <w:style w:type="table" w:default="1" w:styleId="Tablanormal">
     <w:name w:val="Normal Table"/>
     <w:uiPriority w:val="99"/>
     <w:semiHidden/>
@@ -17940,13 +17954,13 @@
       </w:tblCellMar>
     </w:tblPr>
   </w:style>
-  <w:style w:type="numbering" w:default="1" w:styleId="NoList">
+  <w:style w:type="numbering" w:default="1" w:styleId="Sinlista">
     <w:name w:val="No List"/>
     <w:uiPriority w:val="99"/>
     <w:semiHidden/>
     <w:unhideWhenUsed/>
   </w:style>
-  <w:style w:type="paragraph" w:styleId="Footer">
+  <w:style w:type="paragraph" w:styleId="Piedepgina">
     <w:name w:val="footer"/>
     <w:basedOn w:val="Normal"/>
     <w:rsid w:val="002D0C98"/>
@@ -17957,10 +17971,10 @@
       </w:tabs>
     </w:pPr>
   </w:style>
-  <w:style w:type="paragraph" w:styleId="Header">
+  <w:style w:type="paragraph" w:styleId="Encabezado">
     <w:name w:val="header"/>
     <w:basedOn w:val="Normal"/>
-    <w:link w:val="HeaderChar"/>
+    <w:link w:val="EncabezadoCar"/>
     <w:uiPriority w:val="99"/>
     <w:rsid w:val="002D0C98"/>
     <w:pPr>
@@ -17970,15 +17984,15 @@
       </w:tabs>
     </w:pPr>
   </w:style>
-  <w:style w:type="character" w:styleId="PageNumber">
+  <w:style w:type="character" w:styleId="Nmerodepgina">
     <w:name w:val="page number"/>
-    <w:basedOn w:val="DefaultParagraphFont"/>
+    <w:basedOn w:val="Fuentedeprrafopredeter"/>
     <w:rsid w:val="002D0C98"/>
   </w:style>
-  <w:style w:type="paragraph" w:styleId="BodyText">
+  <w:style w:type="paragraph" w:styleId="Textoindependiente">
     <w:name w:val="Body Text"/>
     <w:basedOn w:val="Normal"/>
-    <w:link w:val="BodyTextChar"/>
+    <w:link w:val="TextoindependienteCar"/>
     <w:rsid w:val="002D0C98"/>
     <w:pPr>
       <w:ind w:right="335"/>
@@ -17989,7 +18003,7 @@
       <w:color w:val="0000FF"/>
     </w:rPr>
   </w:style>
-  <w:style w:type="paragraph" w:styleId="BodyText2">
+  <w:style w:type="paragraph" w:styleId="Textoindependiente2">
     <w:name w:val="Body Text 2"/>
     <w:basedOn w:val="Normal"/>
     <w:rsid w:val="002D0C98"/>
@@ -18000,7 +18014,7 @@
       <w:b/>
     </w:rPr>
   </w:style>
-  <w:style w:type="paragraph" w:styleId="BodyText3">
+  <w:style w:type="paragraph" w:styleId="Textoindependiente3">
     <w:name w:val="Body Text 3"/>
     <w:basedOn w:val="Normal"/>
     <w:rsid w:val="002D0C98"/>
@@ -18012,7 +18026,7 @@
       <w:i/>
     </w:rPr>
   </w:style>
-  <w:style w:type="paragraph" w:styleId="BodyTextIndent">
+  <w:style w:type="paragraph" w:styleId="Sangradetextonormal">
     <w:name w:val="Body Text Indent"/>
     <w:basedOn w:val="Normal"/>
     <w:rsid w:val="002D0C98"/>
@@ -18020,7 +18034,7 @@
       <w:ind w:left="708"/>
     </w:pPr>
   </w:style>
-  <w:style w:type="paragraph" w:styleId="BodyTextIndent2">
+  <w:style w:type="paragraph" w:styleId="Sangra2detindependiente">
     <w:name w:val="Body Text Indent 2"/>
     <w:basedOn w:val="Normal"/>
     <w:rsid w:val="002D0C98"/>
@@ -18028,7 +18042,7 @@
       <w:ind w:left="1416"/>
     </w:pPr>
   </w:style>
-  <w:style w:type="paragraph" w:styleId="PlainText">
+  <w:style w:type="paragraph" w:styleId="Textosinformato">
     <w:name w:val="Plain Text"/>
     <w:basedOn w:val="Normal"/>
     <w:rsid w:val="002D0C98"/>
@@ -18037,7 +18051,7 @@
       <w:lang w:val="es-ES"/>
     </w:rPr>
   </w:style>
-  <w:style w:type="character" w:styleId="Hyperlink">
+  <w:style w:type="character" w:styleId="Hipervnculo">
     <w:name w:val="Hyperlink"/>
     <w:uiPriority w:val="99"/>
     <w:rsid w:val="002D0C98"/>
@@ -18046,7 +18060,7 @@
       <w:u w:val="single"/>
     </w:rPr>
   </w:style>
-  <w:style w:type="character" w:styleId="Strong">
+  <w:style w:type="character" w:styleId="Textoennegrita">
     <w:name w:val="Strong"/>
     <w:qFormat/>
     <w:rsid w:val="002D0C98"/>
@@ -18062,9 +18076,9 @@
       <w:color w:val="000000"/>
     </w:rPr>
   </w:style>
-  <w:style w:type="table" w:styleId="TableGrid">
+  <w:style w:type="table" w:styleId="Tablaconcuadrcula">
     <w:name w:val="Table Grid"/>
-    <w:basedOn w:val="TableNormal"/>
+    <w:basedOn w:val="Tablanormal"/>
     <w:uiPriority w:val="59"/>
     <w:rsid w:val="002D0C98"/>
     <w:pPr>
@@ -18088,7 +18102,7 @@
       </w:tblCellMar>
     </w:tblPr>
   </w:style>
-  <w:style w:type="paragraph" w:styleId="BodyTextIndent3">
+  <w:style w:type="paragraph" w:styleId="Sangra3detindependiente">
     <w:name w:val="Body Text Indent 3"/>
     <w:basedOn w:val="Normal"/>
     <w:rsid w:val="002D0C98"/>
@@ -18101,7 +18115,7 @@
       <w:lang w:val="es-ES" w:eastAsia="es-AR"/>
     </w:rPr>
   </w:style>
-  <w:style w:type="paragraph" w:styleId="BalloonText">
+  <w:style w:type="paragraph" w:styleId="Textodeglobo">
     <w:name w:val="Balloon Text"/>
     <w:basedOn w:val="Normal"/>
     <w:semiHidden/>
@@ -18125,7 +18139,7 @@
       <w:sz w:val="28"/>
     </w:rPr>
   </w:style>
-  <w:style w:type="paragraph" w:styleId="ListParagraph">
+  <w:style w:type="paragraph" w:styleId="Prrafodelista">
     <w:name w:val="List Paragraph"/>
     <w:basedOn w:val="Normal"/>
     <w:uiPriority w:val="34"/>
@@ -18138,12 +18152,12 @@
   </w:style>
   <w:style w:type="character" w:customStyle="1" w:styleId="apple-converted-space">
     <w:name w:val="apple-converted-space"/>
-    <w:basedOn w:val="DefaultParagraphFont"/>
+    <w:basedOn w:val="Fuentedeprrafopredeter"/>
     <w:rsid w:val="00BC356B"/>
   </w:style>
-  <w:style w:type="character" w:customStyle="1" w:styleId="BodyTextChar">
-    <w:name w:val="Body Text Char"/>
-    <w:link w:val="BodyText"/>
+  <w:style w:type="character" w:customStyle="1" w:styleId="TextoindependienteCar">
+    <w:name w:val="Texto independiente Car"/>
+    <w:link w:val="Textoindependiente"/>
     <w:rsid w:val="00BC356B"/>
     <w:rPr>
       <w:rFonts w:ascii="Arial" w:hAnsi="Arial"/>
@@ -18155,12 +18169,12 @@
   </w:style>
   <w:style w:type="character" w:customStyle="1" w:styleId="apple-style-span">
     <w:name w:val="apple-style-span"/>
-    <w:basedOn w:val="DefaultParagraphFont"/>
+    <w:basedOn w:val="Fuentedeprrafopredeter"/>
     <w:rsid w:val="00833502"/>
   </w:style>
-  <w:style w:type="table" w:styleId="TableList4">
+  <w:style w:type="table" w:styleId="Tablaconlista4">
     <w:name w:val="Table List 4"/>
-    <w:basedOn w:val="TableNormal"/>
+    <w:basedOn w:val="Tablanormal"/>
     <w:rsid w:val="006D3909"/>
     <w:pPr>
       <w:spacing w:after="120"/>
@@ -18204,7 +18218,7 @@
   </w:style>
   <w:style w:type="table" w:customStyle="1" w:styleId="MediumShading11">
     <w:name w:val="Medium Shading 11"/>
-    <w:basedOn w:val="TableNormal"/>
+    <w:basedOn w:val="Tablanormal"/>
     <w:uiPriority w:val="63"/>
     <w:rsid w:val="00D210FF"/>
     <w:tblPr>
@@ -18305,11 +18319,11 @@
       </w:tcPr>
     </w:tblStylePr>
   </w:style>
-  <w:style w:type="paragraph" w:styleId="Title">
+  <w:style w:type="paragraph" w:styleId="Ttulo">
     <w:name w:val="Title"/>
     <w:basedOn w:val="Normal"/>
     <w:next w:val="Normal"/>
-    <w:link w:val="TitleChar"/>
+    <w:link w:val="TtuloCar"/>
     <w:uiPriority w:val="10"/>
     <w:qFormat/>
     <w:rsid w:val="00757012"/>
@@ -18331,9 +18345,9 @@
       <w:lang w:val="en-US" w:eastAsia="ja-JP"/>
     </w:rPr>
   </w:style>
-  <w:style w:type="character" w:customStyle="1" w:styleId="TitleChar">
-    <w:name w:val="Title Char"/>
-    <w:link w:val="Title"/>
+  <w:style w:type="character" w:customStyle="1" w:styleId="TtuloCar">
+    <w:name w:val="Título Car"/>
+    <w:link w:val="Ttulo"/>
     <w:uiPriority w:val="10"/>
     <w:rsid w:val="00757012"/>
     <w:rPr>
@@ -18346,11 +18360,11 @@
       <w:lang w:val="en-US" w:eastAsia="ja-JP"/>
     </w:rPr>
   </w:style>
-  <w:style w:type="paragraph" w:styleId="Subtitle">
+  <w:style w:type="paragraph" w:styleId="Subttulo">
     <w:name w:val="Subtitle"/>
     <w:basedOn w:val="Normal"/>
     <w:next w:val="Normal"/>
-    <w:link w:val="SubtitleChar"/>
+    <w:link w:val="SubttuloCar"/>
     <w:uiPriority w:val="11"/>
     <w:qFormat/>
     <w:rsid w:val="00757012"/>
@@ -18371,9 +18385,9 @@
       <w:lang w:val="en-US" w:eastAsia="ja-JP"/>
     </w:rPr>
   </w:style>
-  <w:style w:type="character" w:customStyle="1" w:styleId="SubtitleChar">
-    <w:name w:val="Subtitle Char"/>
-    <w:link w:val="Subtitle"/>
+  <w:style w:type="character" w:customStyle="1" w:styleId="SubttuloCar">
+    <w:name w:val="Subtítulo Car"/>
+    <w:link w:val="Subttulo"/>
     <w:uiPriority w:val="11"/>
     <w:rsid w:val="00757012"/>
     <w:rPr>
@@ -18387,9 +18401,9 @@
       <w:lang w:val="en-US" w:eastAsia="ja-JP"/>
     </w:rPr>
   </w:style>
-  <w:style w:type="paragraph" w:styleId="TOCHeading">
+  <w:style w:type="paragraph" w:styleId="TtulodeTDC">
     <w:name w:val="TOC Heading"/>
-    <w:basedOn w:val="Heading1"/>
+    <w:basedOn w:val="Ttulo1"/>
     <w:next w:val="Normal"/>
     <w:uiPriority w:val="39"/>
     <w:semiHidden/>
@@ -18412,7 +18426,7 @@
       <w:lang w:val="en-US" w:eastAsia="ja-JP"/>
     </w:rPr>
   </w:style>
-  <w:style w:type="paragraph" w:styleId="TOC1">
+  <w:style w:type="paragraph" w:styleId="TDC1">
     <w:name w:val="toc 1"/>
     <w:basedOn w:val="Normal"/>
     <w:next w:val="Normal"/>
@@ -18424,7 +18438,7 @@
       <w:spacing w:after="100"/>
     </w:pPr>
   </w:style>
-  <w:style w:type="paragraph" w:styleId="TOC2">
+  <w:style w:type="paragraph" w:styleId="TDC2">
     <w:name w:val="toc 2"/>
     <w:basedOn w:val="Normal"/>
     <w:next w:val="Normal"/>
@@ -18437,7 +18451,7 @@
       <w:ind w:left="240"/>
     </w:pPr>
   </w:style>
-  <w:style w:type="paragraph" w:styleId="TOC3">
+  <w:style w:type="paragraph" w:styleId="TDC3">
     <w:name w:val="toc 3"/>
     <w:basedOn w:val="Normal"/>
     <w:next w:val="Normal"/>
@@ -18457,9 +18471,9 @@
       <w:lang w:val="en-US" w:eastAsia="ja-JP"/>
     </w:rPr>
   </w:style>
-  <w:style w:type="character" w:customStyle="1" w:styleId="Heading2Char">
-    <w:name w:val="Heading 2 Char"/>
-    <w:link w:val="Heading2"/>
+  <w:style w:type="character" w:customStyle="1" w:styleId="Ttulo2Car">
+    <w:name w:val="Título 2 Car"/>
+    <w:link w:val="Ttulo2"/>
     <w:rsid w:val="002E5D92"/>
     <w:rPr>
       <w:rFonts w:ascii="Arial" w:hAnsi="Arial"/>
@@ -18469,9 +18483,9 @@
       <w:lang w:val="es-ES_tradnl" w:eastAsia="es-ES"/>
     </w:rPr>
   </w:style>
-  <w:style w:type="character" w:customStyle="1" w:styleId="HeaderChar">
-    <w:name w:val="Header Char"/>
-    <w:link w:val="Header"/>
+  <w:style w:type="character" w:customStyle="1" w:styleId="EncabezadoCar">
+    <w:name w:val="Encabezado Car"/>
+    <w:link w:val="Encabezado"/>
     <w:uiPriority w:val="99"/>
     <w:rsid w:val="00126385"/>
     <w:rPr>
@@ -18482,7 +18496,7 @@
   </w:style>
   <w:style w:type="table" w:customStyle="1" w:styleId="MediumShading2-Accent11">
     <w:name w:val="Medium Shading 2 - Accent 11"/>
-    <w:basedOn w:val="TableNormal"/>
+    <w:basedOn w:val="Tablanormal"/>
     <w:uiPriority w:val="64"/>
     <w:rsid w:val="00D33210"/>
     <w:tblPr>
@@ -18628,7 +18642,7 @@
   </w:style>
   <w:style w:type="table" w:customStyle="1" w:styleId="Sombreadoclaro1">
     <w:name w:val="Sombreado claro1"/>
-    <w:basedOn w:val="TableNormal"/>
+    <w:basedOn w:val="Tablanormal"/>
     <w:uiPriority w:val="60"/>
     <w:rsid w:val="00B0561E"/>
     <w:rPr>
@@ -18893,13 +18907,13 @@
     <w:name w:val="Normal"/>
     <w:qFormat/>
   </w:style>
-  <w:style w:type="character" w:default="1" w:styleId="DefaultParagraphFont">
+  <w:style w:type="character" w:default="1" w:styleId="Fuentedeprrafopredeter">
     <w:name w:val="Default Paragraph Font"/>
     <w:uiPriority w:val="1"/>
     <w:semiHidden/>
     <w:unhideWhenUsed/>
   </w:style>
-  <w:style w:type="table" w:default="1" w:styleId="TableNormal">
+  <w:style w:type="table" w:default="1" w:styleId="Tablanormal">
     <w:name w:val="Normal Table"/>
     <w:uiPriority w:val="99"/>
     <w:semiHidden/>
@@ -18914,7 +18928,7 @@
       </w:tblCellMar>
     </w:tblPr>
   </w:style>
-  <w:style w:type="numbering" w:default="1" w:styleId="NoList">
+  <w:style w:type="numbering" w:default="1" w:styleId="Sinlista">
     <w:name w:val="No List"/>
     <w:uiPriority w:val="99"/>
     <w:semiHidden/>
@@ -19230,7 +19244,7 @@
 </file>
 
 <file path=customXml/itemProps2.xml><?xml version="1.0" encoding="utf-8"?>
-<ds:datastoreItem xmlns:ds="http://schemas.openxmlformats.org/officeDocument/2006/customXml" ds:itemID="{E0FC67B3-59E4-4E54-914B-E84DA469E052}">
+<ds:datastoreItem xmlns:ds="http://schemas.openxmlformats.org/officeDocument/2006/customXml" ds:itemID="{0979EA4A-57B0-41AD-A92D-A3F0EAB4217B}">
   <ds:schemaRefs>
     <ds:schemaRef ds:uri="http://schemas.openxmlformats.org/officeDocument/2006/bibliography"/>
   </ds:schemaRefs>

</xml_diff>